<commit_message>
Covid Dashboard + Exercises as Tutor
</commit_message>
<xml_diff>
--- a/FH/Tutorium/SWE/UE06/Korrektur_Nikolic.docx
+++ b/FH/Tutorium/SWE/UE06/Korrektur_Nikolic.docx
@@ -108,7 +108,16 @@
           <w:sz w:val="28"/>
           <w:szCs w:val="28"/>
         </w:rPr>
-        <w:t>90</w:t>
+        <w:t>9</w:t>
+      </w:r>
+      <w:r>
+        <w:rPr>
+          <w:rFonts w:ascii="Arial" w:eastAsia="Arial" w:hAnsi="Arial" w:cs="Arial"/>
+          <w:b/>
+          <w:sz w:val="28"/>
+          <w:szCs w:val="28"/>
+        </w:rPr>
+        <w:t>4</w:t>
       </w:r>
     </w:p>
     <w:p>
@@ -154,7 +163,10 @@
         <w:tab/>
       </w:r>
       <w:r>
-        <w:t>26</w:t>
+        <w:t>2</w:t>
+      </w:r>
+      <w:r>
+        <w:t>9</w:t>
       </w:r>
       <w:r>
         <w:t xml:space="preserve"> von </w:t>
@@ -185,7 +197,31 @@
           <w:sz w:val="24"/>
           <w:szCs w:val="24"/>
         </w:rPr>
-        <w:t xml:space="preserve"> 5/7</w:t>
+        <w:t xml:space="preserve"> </w:t>
+      </w:r>
+      <w:r>
+        <w:rPr>
+          <w:rFonts w:ascii="Arial" w:eastAsia="Arial" w:hAnsi="Arial" w:cs="Arial"/>
+          <w:sz w:val="24"/>
+          <w:szCs w:val="24"/>
+        </w:rPr>
+        <w:t>8</w:t>
+      </w:r>
+      <w:r>
+        <w:rPr>
+          <w:rFonts w:ascii="Arial" w:eastAsia="Arial" w:hAnsi="Arial" w:cs="Arial"/>
+          <w:sz w:val="24"/>
+          <w:szCs w:val="24"/>
+        </w:rPr>
+        <w:t>/</w:t>
+      </w:r>
+      <w:r>
+        <w:rPr>
+          <w:rFonts w:ascii="Arial" w:eastAsia="Arial" w:hAnsi="Arial" w:cs="Arial"/>
+          <w:sz w:val="24"/>
+          <w:szCs w:val="24"/>
+        </w:rPr>
+        <w:t>8</w:t>
       </w:r>
     </w:p>
     <w:tbl>
@@ -249,23 +285,6 @@
                 <w:szCs w:val="24"/>
               </w:rPr>
             </w:pPr>
-            <w:r>
-              <w:rPr>
-                <w:rFonts w:ascii="Arial" w:eastAsia="Arial" w:hAnsi="Arial" w:cs="Arial"/>
-                <w:sz w:val="24"/>
-                <w:szCs w:val="24"/>
-              </w:rPr>
-              <w:t>Wie liest sich die Grammatik (Stichwort EBNF)? Wäre die Grundlage, um aus der Grafik verstehen zu können, was bei jedem Symbol getan wird.</w:t>
-            </w:r>
-          </w:p>
-          <w:p>
-            <w:pPr>
-              <w:rPr>
-                <w:rFonts w:ascii="Arial" w:eastAsia="Arial" w:hAnsi="Arial" w:cs="Arial"/>
-                <w:sz w:val="24"/>
-                <w:szCs w:val="24"/>
-              </w:rPr>
-            </w:pPr>
           </w:p>
         </w:tc>
         <w:tc>
@@ -309,14 +328,6 @@
                 <w:szCs w:val="24"/>
               </w:rPr>
             </w:pPr>
-            <w:r>
-              <w:rPr>
-                <w:rFonts w:ascii="Arial" w:eastAsia="Arial" w:hAnsi="Arial" w:cs="Arial"/>
-                <w:sz w:val="24"/>
-                <w:szCs w:val="24"/>
-              </w:rPr>
-              <w:t>-2</w:t>
-            </w:r>
           </w:p>
         </w:tc>
       </w:tr>
@@ -360,15 +371,31 @@
           <w:sz w:val="24"/>
           <w:szCs w:val="24"/>
         </w:rPr>
-        <w:t>13</w:t>
-      </w:r>
-      <w:r>
-        <w:rPr>
-          <w:rFonts w:ascii="Arial" w:eastAsia="Arial" w:hAnsi="Arial" w:cs="Arial"/>
-          <w:sz w:val="24"/>
-          <w:szCs w:val="24"/>
-        </w:rPr>
-        <w:t>/13</w:t>
+        <w:t>1</w:t>
+      </w:r>
+      <w:r>
+        <w:rPr>
+          <w:rFonts w:ascii="Arial" w:eastAsia="Arial" w:hAnsi="Arial" w:cs="Arial"/>
+          <w:sz w:val="24"/>
+          <w:szCs w:val="24"/>
+        </w:rPr>
+        <w:t>2</w:t>
+      </w:r>
+      <w:r>
+        <w:rPr>
+          <w:rFonts w:ascii="Arial" w:eastAsia="Arial" w:hAnsi="Arial" w:cs="Arial"/>
+          <w:sz w:val="24"/>
+          <w:szCs w:val="24"/>
+        </w:rPr>
+        <w:t>/1</w:t>
+      </w:r>
+      <w:r>
+        <w:rPr>
+          <w:rFonts w:ascii="Arial" w:eastAsia="Arial" w:hAnsi="Arial" w:cs="Arial"/>
+          <w:sz w:val="24"/>
+          <w:szCs w:val="24"/>
+        </w:rPr>
+        <w:t>2</w:t>
       </w:r>
     </w:p>
     <w:tbl>
@@ -555,7 +582,23 @@
           <w:sz w:val="24"/>
           <w:szCs w:val="24"/>
         </w:rPr>
-        <w:t xml:space="preserve"> 8/10</w:t>
+        <w:t xml:space="preserve"> </w:t>
+      </w:r>
+      <w:r>
+        <w:rPr>
+          <w:rFonts w:ascii="Arial" w:eastAsia="Arial" w:hAnsi="Arial" w:cs="Arial"/>
+          <w:sz w:val="24"/>
+          <w:szCs w:val="24"/>
+        </w:rPr>
+        <w:t>9</w:t>
+      </w:r>
+      <w:r>
+        <w:rPr>
+          <w:rFonts w:ascii="Arial" w:eastAsia="Arial" w:hAnsi="Arial" w:cs="Arial"/>
+          <w:sz w:val="24"/>
+          <w:szCs w:val="24"/>
+        </w:rPr>
+        <w:t>/10</w:t>
       </w:r>
     </w:p>
     <w:tbl>
@@ -769,7 +812,7 @@
                 <w:sz w:val="24"/>
                 <w:szCs w:val="24"/>
               </w:rPr>
-              <w:t>2</w:t>
+              <w:t>1</w:t>
             </w:r>
           </w:p>
         </w:tc>
@@ -828,7 +871,10 @@
         <w:tab/>
       </w:r>
       <w:r>
-        <w:t>27</w:t>
+        <w:t>2</w:t>
+      </w:r>
+      <w:r>
+        <w:t>8</w:t>
       </w:r>
       <w:r>
         <w:t xml:space="preserve"> von 30 </w:t>
@@ -836,6 +882,7 @@
       <w:r>
         <w:rPr>
           <w:rFonts w:ascii="Arial" w:eastAsia="Arial" w:hAnsi="Arial" w:cs="Arial"/>
+          <w:color w:val="000000" w:themeColor="text1"/>
           <w:sz w:val="24"/>
           <w:szCs w:val="24"/>
         </w:rPr>
@@ -844,10 +891,38 @@
       <w:r>
         <w:rPr>
           <w:rFonts w:ascii="Arial" w:eastAsia="Arial" w:hAnsi="Arial" w:cs="Arial"/>
-          <w:sz w:val="24"/>
-          <w:szCs w:val="24"/>
-        </w:rPr>
-        <w:t xml:space="preserve"> 7/7</w:t>
+          <w:color w:val="000000" w:themeColor="text1"/>
+          <w:sz w:val="24"/>
+          <w:szCs w:val="24"/>
+        </w:rPr>
+        <w:t xml:space="preserve"> </w:t>
+      </w:r>
+      <w:r>
+        <w:rPr>
+          <w:rFonts w:ascii="Arial" w:eastAsia="Arial" w:hAnsi="Arial" w:cs="Arial"/>
+          <w:color w:val="000000" w:themeColor="text1"/>
+          <w:sz w:val="24"/>
+          <w:szCs w:val="24"/>
+        </w:rPr>
+        <w:t>8</w:t>
+      </w:r>
+      <w:r>
+        <w:rPr>
+          <w:rFonts w:ascii="Arial" w:eastAsia="Arial" w:hAnsi="Arial" w:cs="Arial"/>
+          <w:color w:val="000000" w:themeColor="text1"/>
+          <w:sz w:val="24"/>
+          <w:szCs w:val="24"/>
+        </w:rPr>
+        <w:t>/</w:t>
+      </w:r>
+      <w:r>
+        <w:rPr>
+          <w:rFonts w:ascii="Arial" w:eastAsia="Arial" w:hAnsi="Arial" w:cs="Arial"/>
+          <w:color w:val="000000" w:themeColor="text1"/>
+          <w:sz w:val="24"/>
+          <w:szCs w:val="24"/>
+        </w:rPr>
+        <w:t>8</w:t>
       </w:r>
     </w:p>
     <w:tbl>
@@ -970,7 +1045,31 @@
           <w:sz w:val="24"/>
           <w:szCs w:val="24"/>
         </w:rPr>
-        <w:t xml:space="preserve"> 13/13</w:t>
+        <w:t xml:space="preserve"> 1</w:t>
+      </w:r>
+      <w:r>
+        <w:rPr>
+          <w:rFonts w:ascii="Arial" w:eastAsia="Arial" w:hAnsi="Arial" w:cs="Arial"/>
+          <w:sz w:val="24"/>
+          <w:szCs w:val="24"/>
+        </w:rPr>
+        <w:t>2</w:t>
+      </w:r>
+      <w:r>
+        <w:rPr>
+          <w:rFonts w:ascii="Arial" w:eastAsia="Arial" w:hAnsi="Arial" w:cs="Arial"/>
+          <w:sz w:val="24"/>
+          <w:szCs w:val="24"/>
+        </w:rPr>
+        <w:t>/1</w:t>
+      </w:r>
+      <w:r>
+        <w:rPr>
+          <w:rFonts w:ascii="Arial" w:eastAsia="Arial" w:hAnsi="Arial" w:cs="Arial"/>
+          <w:sz w:val="24"/>
+          <w:szCs w:val="24"/>
+        </w:rPr>
+        <w:t>2</w:t>
       </w:r>
     </w:p>
     <w:tbl>
@@ -1125,7 +1224,23 @@
           <w:sz w:val="24"/>
           <w:szCs w:val="24"/>
         </w:rPr>
-        <w:t xml:space="preserve"> 7/10</w:t>
+        <w:t xml:space="preserve"> </w:t>
+      </w:r>
+      <w:r>
+        <w:rPr>
+          <w:rFonts w:ascii="Arial" w:eastAsia="Arial" w:hAnsi="Arial" w:cs="Arial"/>
+          <w:sz w:val="24"/>
+          <w:szCs w:val="24"/>
+        </w:rPr>
+        <w:t>8</w:t>
+      </w:r>
+      <w:r>
+        <w:rPr>
+          <w:rFonts w:ascii="Arial" w:eastAsia="Arial" w:hAnsi="Arial" w:cs="Arial"/>
+          <w:sz w:val="24"/>
+          <w:szCs w:val="24"/>
+        </w:rPr>
+        <w:t>/10</w:t>
       </w:r>
     </w:p>
     <w:tbl>
@@ -1385,7 +1500,7 @@
                 <w:sz w:val="24"/>
                 <w:szCs w:val="24"/>
               </w:rPr>
-              <w:t>3</w:t>
+              <w:t>2</w:t>
             </w:r>
           </w:p>
         </w:tc>
@@ -1828,24 +1943,6 @@
               <w:t>riable(n)</w:t>
             </w:r>
           </w:p>
-          <w:p>
-            <w:pPr>
-              <w:spacing w:line="240" w:lineRule="auto"/>
-              <w:rPr>
-                <w:rFonts w:ascii="Arial" w:eastAsia="Arial" w:hAnsi="Arial" w:cs="Arial"/>
-                <w:sz w:val="24"/>
-                <w:szCs w:val="24"/>
-              </w:rPr>
-            </w:pPr>
-            <w:r>
-              <w:rPr>
-                <w:rFonts w:ascii="Arial" w:eastAsia="Arial" w:hAnsi="Arial" w:cs="Arial"/>
-                <w:sz w:val="24"/>
-                <w:szCs w:val="24"/>
-              </w:rPr>
-              <w:t>Variablen nur einzelne Zahlen und keine Expressions</w:t>
-            </w:r>
-          </w:p>
         </w:tc>
         <w:tc>
           <w:tcPr>
@@ -1918,26 +2015,6 @@
                 <w:szCs w:val="24"/>
               </w:rPr>
               <w:t>1</w:t>
-            </w:r>
-          </w:p>
-          <w:p>
-            <w:pPr>
-              <w:spacing w:line="240" w:lineRule="auto"/>
-              <w:rPr>
-                <w:rFonts w:ascii="Arial" w:eastAsia="Arial" w:hAnsi="Arial" w:cs="Arial"/>
-                <w:b/>
-                <w:sz w:val="24"/>
-                <w:szCs w:val="24"/>
-              </w:rPr>
-            </w:pPr>
-            <w:r>
-              <w:rPr>
-                <w:rFonts w:ascii="Arial" w:eastAsia="Arial" w:hAnsi="Arial" w:cs="Arial"/>
-                <w:b/>
-                <w:sz w:val="24"/>
-                <w:szCs w:val="24"/>
-              </w:rPr>
-              <w:t>???</w:t>
             </w:r>
           </w:p>
           <w:p>

</xml_diff>